<commit_message>
INFORME FINAL ENVIADO A REVISIÓN
</commit_message>
<xml_diff>
--- a/SUBDECON/1.PORTADA_InformeFinal_SardAustral_Aysen.docx
+++ b/SUBDECON/1.PORTADA_InformeFinal_SardAustral_Aysen.docx
@@ -144,7 +144,7 @@
                                 <w:b/>
                                 <w:sz w:val="20"/>
                               </w:rPr>
-                              <w:t>INFORME FINAL</w:t>
+                              <w:t>SEGUNDO INFORME</w:t>
                             </w:r>
                           </w:p>
                           <w:bookmarkEnd w:id="1"/>
@@ -379,7 +379,7 @@
                           <w:b/>
                           <w:sz w:val="20"/>
                         </w:rPr>
-                        <w:t>INFORME FINAL</w:t>
+                        <w:t>SEGUNDO INFORME</w:t>
                       </w:r>
                     </w:p>
                     <w:bookmarkEnd w:id="2"/>
@@ -643,10 +643,10 @@
             <v:path o:extrusionok="f" gradientshapeok="t" o:connecttype="rect"/>
             <o:lock v:ext="edit" aspectratio="t"/>
           </v:shapetype>
-          <v:shape id="_x0000_i1025" type="#_x0000_t75" alt="" style="width:420.1pt;height:13.15pt;mso-width-percent:0;mso-height-percent:0;mso-width-percent:0;mso-height-percent:0" o:ole="">
+          <v:shape id="_x0000_i1025" type="#_x0000_t75" alt="" style="width:420.5pt;height:13pt;mso-width-percent:0;mso-height-percent:0;mso-width-percent:0;mso-height-percent:0" o:ole="">
             <v:imagedata r:id="rId6" o:title="" cropbottom="35010f"/>
           </v:shape>
-          <o:OLEObject Type="Embed" ProgID="CorelDRAW.Graphic.12" ShapeID="_x0000_i1025" DrawAspect="Content" ObjectID="_1685428943" r:id="rId7"/>
+          <o:OLEObject Type="Embed" ProgID="CorelDRAW.Graphic.12" ShapeID="_x0000_i1025" DrawAspect="Content" ObjectID="_1685866358" r:id="rId7"/>
         </w:object>
       </w:r>
     </w:p>
@@ -757,7 +757,7 @@
         <w:rPr>
           <w:b/>
         </w:rPr>
-        <w:t>INFORME FINAL</w:t>
+        <w:t>SEGUNDO INFORME</w:t>
       </w:r>
     </w:p>
     <w:p>
@@ -1176,9 +1176,8 @@
           <w:sz w:val="18"/>
           <w:lang w:val="pt-BR"/>
         </w:rPr>
-        <w:t>Pertuze</w:t>
-      </w:r>
-      <w:proofErr w:type="spellEnd"/>
+        <w:t>Pertuz</w:t>
+      </w:r>
       <w:r>
         <w:rPr>
           <w:b/>
@@ -1186,6 +1185,16 @@
           <w:sz w:val="18"/>
           <w:lang w:val="pt-BR"/>
         </w:rPr>
+        <w:t>é</w:t>
+      </w:r>
+      <w:proofErr w:type="spellEnd"/>
+      <w:r>
+        <w:rPr>
+          <w:b/>
+          <w:color w:val="000000"/>
+          <w:sz w:val="18"/>
+          <w:lang w:val="pt-BR"/>
+        </w:rPr>
         <w:t xml:space="preserve"> Salas</w:t>
       </w:r>
     </w:p>
@@ -1457,6 +1466,99 @@
         <w:t>Basualto</w:t>
       </w:r>
       <w:proofErr w:type="spellEnd"/>
+    </w:p>
+    <w:p>
+      <w:pPr>
+        <w:ind w:right="191"/>
+        <w:jc w:val="right"/>
+        <w:rPr>
+          <w:sz w:val="18"/>
+          <w:szCs w:val="18"/>
+        </w:rPr>
+      </w:pPr>
+      <w:r>
+        <w:rPr>
+          <w:sz w:val="18"/>
+          <w:szCs w:val="18"/>
+        </w:rPr>
+        <w:t xml:space="preserve">Mauricio Mardones </w:t>
+      </w:r>
+      <w:proofErr w:type="spellStart"/>
+      <w:r>
+        <w:rPr>
+          <w:sz w:val="18"/>
+          <w:szCs w:val="18"/>
+        </w:rPr>
+        <w:t>Inostroza</w:t>
+      </w:r>
+      <w:proofErr w:type="spellEnd"/>
+    </w:p>
+    <w:p>
+      <w:pPr>
+        <w:ind w:right="191"/>
+        <w:jc w:val="right"/>
+        <w:rPr>
+          <w:sz w:val="18"/>
+          <w:szCs w:val="18"/>
+        </w:rPr>
+      </w:pPr>
+      <w:r>
+        <w:rPr>
+          <w:sz w:val="18"/>
+          <w:szCs w:val="18"/>
+        </w:rPr>
+        <w:t xml:space="preserve">Doris </w:t>
+      </w:r>
+      <w:proofErr w:type="spellStart"/>
+      <w:r>
+        <w:rPr>
+          <w:sz w:val="18"/>
+          <w:szCs w:val="18"/>
+        </w:rPr>
+        <w:t>Bucarey</w:t>
+      </w:r>
+      <w:proofErr w:type="spellEnd"/>
+      <w:r>
+        <w:rPr>
+          <w:sz w:val="18"/>
+          <w:szCs w:val="18"/>
+        </w:rPr>
+        <w:t xml:space="preserve"> Sepúlveda</w:t>
+      </w:r>
+    </w:p>
+    <w:p>
+      <w:pPr>
+        <w:ind w:right="191"/>
+        <w:jc w:val="right"/>
+        <w:rPr>
+          <w:sz w:val="18"/>
+          <w:szCs w:val="18"/>
+        </w:rPr>
+      </w:pPr>
+      <w:r>
+        <w:rPr>
+          <w:sz w:val="18"/>
+          <w:szCs w:val="18"/>
+        </w:rPr>
+        <w:t>María Cristina Pérez</w:t>
+      </w:r>
+      <w:r>
+        <w:rPr>
+          <w:sz w:val="18"/>
+          <w:szCs w:val="18"/>
+        </w:rPr>
+        <w:t xml:space="preserve"> Cuesta</w:t>
+      </w:r>
+    </w:p>
+    <w:p>
+      <w:pPr>
+        <w:ind w:right="191"/>
+        <w:jc w:val="right"/>
+        <w:rPr>
+          <w:sz w:val="18"/>
+          <w:szCs w:val="18"/>
+        </w:rPr>
+      </w:pPr>
     </w:p>
     <w:p>
       <w:pPr>

</xml_diff>